<commit_message>
updated results in report
</commit_message>
<xml_diff>
--- a/Documents/T1_Sentient_Final_Report.docx
+++ b/Documents/T1_Sentient_Final_Report.docx
@@ -17,7 +17,15 @@
         <w:t xml:space="preserve">Sentient: </w:t>
       </w:r>
       <w:r>
-        <w:t>Abstractive Text Summarization using Sequence-to-sequence RNNs</w:t>
+        <w:t>Abstractive Text Summarization using Sequence-to-</w:t>
+      </w:r>
+      <w:r>
+        <w:t>S</w:t>
+      </w:r>
+      <w:bookmarkStart w:id="0" w:name="_GoBack"/>
+      <w:bookmarkEnd w:id="0"/>
+      <w:r>
+        <w:t>equence RNNs</w:t>
       </w:r>
     </w:p>
     <w:p>
@@ -273,7 +281,55 @@
           <w:sz w:val="20"/>
           <w:szCs w:val="20"/>
         </w:rPr>
-        <w:t xml:space="preserve">Text Summarization is a process of summarizing a large text file by taking input as the text file and producing a precis of that file. In automatic text summarization the process is automatic without human intervention or with minimal human intervention. The output of summarization is in human readable and semantically correct text which maintains the original essence of the document. As of now the extractive text summarization is prevalent in industry which is like highlighting important words in the document. There are no out of vocabulary words in the output. These types of model fail to handle the semantics of the document and the key ideas in the document. Abstractive Text summarization on the other hand is quite complex but very effective. It is like creating a summary of the text in a very similar fashion to humans. We have tried to achieve this in our project for news summarization. The main summarizer is implemented using deep learning and recurrent neural network. </w:t>
+        <w:t xml:space="preserve">Text Summarization is a process of summarizing a large text file by taking input as the text file and producing a precis of that file. In automatic text summarization the process is automatic without human intervention or with minimal human intervention. The output of summarization is in human readable and semantically correct text which maintains the original essence of the document. As of now the extractive text summarization is prevalent in industry which is like highlighting important words in the document. There are no out of vocabulary words in the output. These types of model fail to handle the semantics of the document and the key ideas in the document. Abstractive </w:t>
+      </w:r>
+      <w:r>
+        <w:rPr>
+          <w:rFonts w:eastAsia="MS Mincho"/>
+          <w:sz w:val="20"/>
+          <w:szCs w:val="20"/>
+        </w:rPr>
+        <w:t>t</w:t>
+      </w:r>
+      <w:r>
+        <w:rPr>
+          <w:rFonts w:eastAsia="MS Mincho"/>
+          <w:sz w:val="20"/>
+          <w:szCs w:val="20"/>
+        </w:rPr>
+        <w:t>ext summarization</w:t>
+      </w:r>
+      <w:r>
+        <w:rPr>
+          <w:rFonts w:eastAsia="MS Mincho"/>
+          <w:sz w:val="20"/>
+          <w:szCs w:val="20"/>
+        </w:rPr>
+        <w:t>,</w:t>
+      </w:r>
+      <w:r>
+        <w:rPr>
+          <w:rFonts w:eastAsia="MS Mincho"/>
+          <w:sz w:val="20"/>
+          <w:szCs w:val="20"/>
+        </w:rPr>
+        <w:t xml:space="preserve"> on the other hand</w:t>
+      </w:r>
+      <w:r>
+        <w:rPr>
+          <w:rFonts w:eastAsia="MS Mincho"/>
+          <w:sz w:val="20"/>
+          <w:szCs w:val="20"/>
+        </w:rPr>
+        <w:t>,</w:t>
+      </w:r>
+      <w:r>
+        <w:rPr>
+          <w:rFonts w:eastAsia="MS Mincho"/>
+          <w:sz w:val="20"/>
+          <w:szCs w:val="20"/>
+        </w:rPr>
+        <w:t xml:space="preserve"> is quite complex but very effective. It is like creating a summary of the text in a very similar fashion to humans. We have tried to achieve this in our project for news summarization. The main summarizer is implemented using deep learning and recurrent neural network. </w:t>
       </w:r>
       <w:r>
         <w:rPr>
@@ -1575,6 +1631,13 @@
           <w:szCs w:val="20"/>
         </w:rPr>
       </w:pPr>
+      <w:r>
+        <w:rPr>
+          <w:sz w:val="20"/>
+          <w:szCs w:val="20"/>
+        </w:rPr>
+        <w:t xml:space="preserve">      </w:t>
+      </w:r>
       <w:r>
         <w:rPr>
           <w:sz w:val="20"/>
@@ -3805,13 +3868,19 @@
     </w:p>
     <w:p>
       <w:pPr>
-        <w:ind w:firstLine="720"/>
-        <w:jc w:val="both"/>
-        <w:rPr>
-          <w:sz w:val="20"/>
-          <w:szCs w:val="20"/>
-        </w:rPr>
-      </w:pPr>
+        <w:jc w:val="both"/>
+        <w:rPr>
+          <w:sz w:val="20"/>
+          <w:szCs w:val="20"/>
+        </w:rPr>
+      </w:pPr>
+      <w:r>
+        <w:rPr>
+          <w:sz w:val="20"/>
+          <w:szCs w:val="20"/>
+        </w:rPr>
+        <w:t xml:space="preserve">      </w:t>
+      </w:r>
       <w:r>
         <w:rPr>
           <w:sz w:val="20"/>
@@ -3875,13 +3944,19 @@
     </w:p>
     <w:p>
       <w:pPr>
-        <w:ind w:firstLine="720"/>
-        <w:jc w:val="both"/>
-        <w:rPr>
-          <w:sz w:val="20"/>
-          <w:szCs w:val="20"/>
-        </w:rPr>
-      </w:pPr>
+        <w:jc w:val="both"/>
+        <w:rPr>
+          <w:sz w:val="20"/>
+          <w:szCs w:val="20"/>
+        </w:rPr>
+      </w:pPr>
+      <w:r>
+        <w:rPr>
+          <w:sz w:val="20"/>
+          <w:szCs w:val="20"/>
+        </w:rPr>
+        <w:t xml:space="preserve">      </w:t>
+      </w:r>
       <w:r>
         <w:rPr>
           <w:sz w:val="20"/>
@@ -4090,13 +4165,19 @@
     </w:p>
     <w:p>
       <w:pPr>
-        <w:ind w:firstLine="720"/>
-        <w:jc w:val="both"/>
-        <w:rPr>
-          <w:sz w:val="20"/>
-          <w:szCs w:val="20"/>
-        </w:rPr>
-      </w:pPr>
+        <w:jc w:val="both"/>
+        <w:rPr>
+          <w:sz w:val="20"/>
+          <w:szCs w:val="20"/>
+        </w:rPr>
+      </w:pPr>
+      <w:r>
+        <w:rPr>
+          <w:sz w:val="20"/>
+          <w:szCs w:val="20"/>
+        </w:rPr>
+        <w:t xml:space="preserve">      </w:t>
+      </w:r>
       <w:r>
         <w:rPr>
           <w:sz w:val="20"/>
@@ -4202,13 +4283,19 @@
     </w:p>
     <w:p>
       <w:pPr>
-        <w:ind w:firstLine="720"/>
-        <w:jc w:val="both"/>
-        <w:rPr>
-          <w:sz w:val="20"/>
-          <w:szCs w:val="20"/>
-        </w:rPr>
-      </w:pPr>
+        <w:jc w:val="both"/>
+        <w:rPr>
+          <w:sz w:val="20"/>
+          <w:szCs w:val="20"/>
+        </w:rPr>
+      </w:pPr>
+      <w:r>
+        <w:rPr>
+          <w:sz w:val="20"/>
+          <w:szCs w:val="20"/>
+        </w:rPr>
+        <w:t xml:space="preserve">      </w:t>
+      </w:r>
       <w:r>
         <w:rPr>
           <w:sz w:val="20"/>
@@ -4240,13 +4327,19 @@
     </w:p>
     <w:p>
       <w:pPr>
-        <w:ind w:firstLine="720"/>
-        <w:jc w:val="both"/>
-        <w:rPr>
-          <w:sz w:val="20"/>
-          <w:szCs w:val="20"/>
-        </w:rPr>
-      </w:pPr>
+        <w:jc w:val="both"/>
+        <w:rPr>
+          <w:sz w:val="20"/>
+          <w:szCs w:val="20"/>
+        </w:rPr>
+      </w:pPr>
+      <w:r>
+        <w:rPr>
+          <w:sz w:val="20"/>
+          <w:szCs w:val="20"/>
+        </w:rPr>
+        <w:t xml:space="preserve">      </w:t>
+      </w:r>
       <w:r>
         <w:rPr>
           <w:sz w:val="20"/>
@@ -4268,24 +4361,7 @@
           <w:sz w:val="20"/>
           <w:szCs w:val="20"/>
         </w:rPr>
-        <w:t xml:space="preserve"> package. The coverage mechanism helps eliminate us the redundancies. We measure repetitions for n grams collectively. The base line model i.e. the encoder decoder </w:t>
-      </w:r>
-    </w:p>
-    <w:p>
-      <w:pPr>
-        <w:ind w:firstLine="720"/>
-        <w:jc w:val="both"/>
-        <w:rPr>
-          <w:sz w:val="20"/>
-          <w:szCs w:val="20"/>
-        </w:rPr>
-      </w:pPr>
-      <w:r>
-        <w:rPr>
-          <w:sz w:val="20"/>
-          <w:szCs w:val="20"/>
-        </w:rPr>
-        <w:t xml:space="preserve">scheme with the attention mechanism performs poorly according to the rouge scores. Even by increasing the vocabulary size the performance didn’t improve. Although we haven’t tested all the related models ourselves as this was time consuming, we had the results from various papers which we compared against over model. We observed that without the pointer generator networks i.e. the model used in </w:t>
+        <w:t xml:space="preserve"> package. The coverage mechanism helps eliminate us the redundancies. We measure repetitions for n grams collectively. The base line model i.e. the encoder decoder scheme with the attention mechanism performs poorly according to the rouge scores. Even by increasing the vocabulary size the performance didn’t improve. Although we haven’t tested all the related models ourselves as this was time consuming, we had the results from various papers which we compared against over model. We observed that without the pointer generator networks i.e. the model used in </w:t>
       </w:r>
       <w:proofErr w:type="spellStart"/>
       <w:r>
@@ -4407,7 +4483,6 @@
     </w:p>
     <w:p>
       <w:pPr>
-        <w:ind w:firstLine="720"/>
         <w:jc w:val="both"/>
         <w:rPr>
           <w:sz w:val="20"/>
@@ -4420,6 +4495,13 @@
           <w:szCs w:val="20"/>
         </w:rPr>
         <w:lastRenderedPageBreak/>
+        <w:t xml:space="preserve">      </w:t>
+      </w:r>
+      <w:r>
+        <w:rPr>
+          <w:sz w:val="20"/>
+          <w:szCs w:val="20"/>
+        </w:rPr>
         <w:t xml:space="preserve">The pointer generator model has better rouge score. Training was done in less number of epochs. We can see in the summary generated that the out of vocab words </w:t>
       </w:r>
       <w:r>
@@ -4476,13 +4558,19 @@
     </w:p>
     <w:p>
       <w:pPr>
-        <w:ind w:firstLine="720"/>
-        <w:jc w:val="both"/>
-        <w:rPr>
-          <w:sz w:val="20"/>
-          <w:szCs w:val="20"/>
-        </w:rPr>
-      </w:pPr>
+        <w:jc w:val="both"/>
+        <w:rPr>
+          <w:sz w:val="20"/>
+          <w:szCs w:val="20"/>
+        </w:rPr>
+      </w:pPr>
+      <w:r>
+        <w:rPr>
+          <w:sz w:val="20"/>
+          <w:szCs w:val="20"/>
+        </w:rPr>
+        <w:t xml:space="preserve">      </w:t>
+      </w:r>
       <w:r>
         <w:rPr>
           <w:sz w:val="20"/>
@@ -4501,23 +4589,40 @@
     </w:p>
     <w:p>
       <w:pPr>
-        <w:pStyle w:val="BodyText"/>
-        <w:rPr>
-          <w:sz w:val="20"/>
-          <w:szCs w:val="20"/>
-        </w:rPr>
-      </w:pPr>
-      <w:r>
-        <w:rPr>
-          <w:sz w:val="20"/>
-          <w:szCs w:val="20"/>
-        </w:rPr>
-        <w:t>Even when the model differs from the target summary, its summaries tend to be very meaningful and relevant, a phenomenon not captured by word/phrase matching evaluation metrics such as Rouge. On the other hand, the model sometimes ‘misinterprets’ the semantics of the text and generates a summary with a comical interpretation as shown in the poor-quality examples in the table. Clearly, capturing the ‘meaning’ of complex sentences remains a weakness of these models.</w:t>
-      </w:r>
-    </w:p>
-    <w:p>
-      <w:pPr>
-        <w:ind w:firstLine="720"/>
+        <w:ind w:firstLine="288"/>
+        <w:jc w:val="both"/>
+        <w:rPr>
+          <w:sz w:val="20"/>
+          <w:szCs w:val="20"/>
+        </w:rPr>
+      </w:pPr>
+      <w:r>
+        <w:rPr>
+          <w:sz w:val="20"/>
+          <w:szCs w:val="20"/>
+        </w:rPr>
+        <w:t xml:space="preserve">Our key observation of the target summaries was that even when the target summary differs from the reference summary, the original meaning of the summary remains quite relevant to the article. This problem arises when there is only one reference summary. This is not captured in the rouge scores. Also, sometimes model may give a summary that contains words </w:t>
+      </w:r>
+      <w:proofErr w:type="gramStart"/>
+      <w:r>
+        <w:rPr>
+          <w:sz w:val="20"/>
+          <w:szCs w:val="20"/>
+        </w:rPr>
+        <w:t>similar to</w:t>
+      </w:r>
+      <w:proofErr w:type="gramEnd"/>
+      <w:r>
+        <w:rPr>
+          <w:sz w:val="20"/>
+          <w:szCs w:val="20"/>
+        </w:rPr>
+        <w:t xml:space="preserve"> the reference summary but overall is absurd. These are the common weakness of the abstractive models.</w:t>
+      </w:r>
+    </w:p>
+    <w:p>
+      <w:pPr>
+        <w:ind w:firstLine="288"/>
         <w:jc w:val="both"/>
         <w:rPr>
           <w:sz w:val="20"/>
@@ -4745,7 +4850,13 @@
           <w:sz w:val="20"/>
           <w:szCs w:val="20"/>
         </w:rPr>
-        <w:tab/>
+        <w:t xml:space="preserve">      </w:t>
+      </w:r>
+      <w:r>
+        <w:rPr>
+          <w:sz w:val="20"/>
+          <w:szCs w:val="20"/>
+        </w:rPr>
         <w:t>In figure 6 we can see the novel n grams produced in the summary generated by the two models we compared i.e. pointer generator with coverage and sequence to sequence base line model.</w:t>
       </w:r>
       <w:r>
@@ -4790,7 +4901,13 @@
           <w:sz w:val="20"/>
           <w:szCs w:val="20"/>
         </w:rPr>
-        <w:tab/>
+        <w:t xml:space="preserve">      </w:t>
+      </w:r>
+      <w:r>
+        <w:rPr>
+          <w:sz w:val="20"/>
+          <w:szCs w:val="20"/>
+        </w:rPr>
         <w:t xml:space="preserve">In figure 8 </w:t>
       </w:r>
       <w:r>
@@ -4822,10 +4939,10 @@
           <w:noProof/>
         </w:rPr>
         <w:drawing>
-          <wp:inline distT="0" distB="0" distL="0" distR="0" wp14:anchorId="657FC390" wp14:editId="5C81B42B">
-            <wp:extent cx="3270451" cy="1090863"/>
-            <wp:effectExtent l="0" t="0" r="6350" b="0"/>
-            <wp:docPr id="21" name="Picture 21"/>
+          <wp:inline distT="0" distB="0" distL="0" distR="0" wp14:anchorId="153158E4" wp14:editId="6ACD70C1">
+            <wp:extent cx="3200400" cy="956310"/>
+            <wp:effectExtent l="0" t="0" r="0" b="0"/>
+            <wp:docPr id="22" name="Picture 22"/>
             <wp:cNvGraphicFramePr>
               <a:graphicFrameLocks xmlns:a="http://schemas.openxmlformats.org/drawingml/2006/main" noChangeAspect="1"/>
             </wp:cNvGraphicFramePr>
@@ -4845,7 +4962,7 @@
                   <pic:spPr>
                     <a:xfrm>
                       <a:off x="0" y="0"/>
-                      <a:ext cx="3376673" cy="1126293"/>
+                      <a:ext cx="3200400" cy="956310"/>
                     </a:xfrm>
                     <a:prstGeom prst="rect">
                       <a:avLst/>
@@ -4992,24 +5109,31 @@
         <w:pStyle w:val="Heading1"/>
       </w:pPr>
       <w:r>
+        <w:t>Current progress and project management</w:t>
+      </w:r>
+    </w:p>
+    <w:p>
+      <w:pPr>
+        <w:jc w:val="both"/>
+        <w:rPr>
+          <w:sz w:val="20"/>
+          <w:szCs w:val="20"/>
+        </w:rPr>
+      </w:pPr>
+      <w:r>
+        <w:rPr>
+          <w:sz w:val="20"/>
+          <w:szCs w:val="20"/>
+        </w:rPr>
+        <w:t xml:space="preserve">This section highlights the project progress and work allocation. Its divided into sections to provide some clear and transparent </w:t>
+      </w:r>
+      <w:r>
+        <w:rPr>
+          <w:sz w:val="20"/>
+          <w:szCs w:val="20"/>
+        </w:rPr>
         <w:lastRenderedPageBreak/>
-        <w:t>Current progress and project management</w:t>
-      </w:r>
-    </w:p>
-    <w:p>
-      <w:pPr>
-        <w:jc w:val="both"/>
-        <w:rPr>
-          <w:sz w:val="20"/>
-          <w:szCs w:val="20"/>
-        </w:rPr>
-      </w:pPr>
-      <w:r>
-        <w:rPr>
-          <w:sz w:val="20"/>
-          <w:szCs w:val="20"/>
-        </w:rPr>
-        <w:t xml:space="preserve">This section highlights the project progress and work allocation. Its divided into sections to provide some clear and transparent idea about the work done so far. </w:t>
+        <w:t xml:space="preserve">idea about the work done so far. </w:t>
       </w:r>
       <w:r>
         <w:rPr>
@@ -5089,6 +5213,13 @@
           <w:sz w:val="20"/>
           <w:szCs w:val="20"/>
         </w:rPr>
+        <w:t xml:space="preserve">      </w:t>
+      </w:r>
+      <w:r>
+        <w:rPr>
+          <w:sz w:val="20"/>
+          <w:szCs w:val="20"/>
+        </w:rPr>
         <w:t>Currently we have trained our model that can summarize a given text. The</w:t>
       </w:r>
       <w:r>
@@ -5421,7 +5552,21 @@
           <w:sz w:val="20"/>
           <w:szCs w:val="20"/>
         </w:rPr>
-        <w:t>application as a whole: 80% Completed (deploying to hosting services is left)</w:t>
+        <w:t xml:space="preserve">application as a whole: </w:t>
+      </w:r>
+      <w:r>
+        <w:rPr>
+          <w:sz w:val="20"/>
+          <w:szCs w:val="20"/>
+        </w:rPr>
+        <w:t>9</w:t>
+      </w:r>
+      <w:r>
+        <w:rPr>
+          <w:sz w:val="20"/>
+          <w:szCs w:val="20"/>
+        </w:rPr>
+        <w:t>0% Completed (deploying to hosting services is left)</w:t>
       </w:r>
     </w:p>
     <w:p>
@@ -5442,7 +5587,21 @@
           <w:sz w:val="20"/>
           <w:szCs w:val="20"/>
         </w:rPr>
-        <w:t>Complete documentation for the final presentation and demo day: 90% completed (only posted is left to be made).</w:t>
+        <w:t>Complete documentation for the final presentation and demo day: 90% completed (only poste</w:t>
+      </w:r>
+      <w:r>
+        <w:rPr>
+          <w:sz w:val="20"/>
+          <w:szCs w:val="20"/>
+        </w:rPr>
+        <w:t>r</w:t>
+      </w:r>
+      <w:r>
+        <w:rPr>
+          <w:sz w:val="20"/>
+          <w:szCs w:val="20"/>
+        </w:rPr>
+        <w:t xml:space="preserve"> is left to be made).</w:t>
       </w:r>
     </w:p>
     <w:p>
@@ -5509,6 +5668,13 @@
           <w:sz w:val="20"/>
           <w:szCs w:val="20"/>
         </w:rPr>
+        <w:t xml:space="preserve">     </w:t>
+      </w:r>
+      <w:r>
+        <w:rPr>
+          <w:sz w:val="20"/>
+          <w:szCs w:val="20"/>
+        </w:rPr>
         <w:t>In this section, each team member’s role and responsibilities have been listed.</w:t>
       </w:r>
     </w:p>
@@ -5520,6 +5686,13 @@
           <w:szCs w:val="20"/>
         </w:rPr>
       </w:pPr>
+      <w:r>
+        <w:rPr>
+          <w:sz w:val="20"/>
+          <w:szCs w:val="20"/>
+        </w:rPr>
+        <w:t xml:space="preserve">     </w:t>
+      </w:r>
       <w:r>
         <w:rPr>
           <w:sz w:val="20"/>
@@ -5810,14 +5983,7 @@
           <w:sz w:val="20"/>
           <w:szCs w:val="20"/>
         </w:rPr>
-        <w:t xml:space="preserve">for the summarization. She </w:t>
-      </w:r>
-      <w:r>
-        <w:rPr>
-          <w:sz w:val="20"/>
-          <w:szCs w:val="20"/>
-        </w:rPr>
-        <w:t xml:space="preserve">worked with </w:t>
+        <w:t xml:space="preserve">for the summarization. She worked with </w:t>
       </w:r>
       <w:proofErr w:type="spellStart"/>
       <w:r>
@@ -6291,8 +6457,6 @@
           <w:t>Kevin Knight , Daniel Marcu, Summarization beyond sentence extraction: a probabilistic approach to sentence compression, Artificial Intelligence, v.139 n.1, p.91-107, July 2002 </w:t>
         </w:r>
       </w:hyperlink>
-      <w:bookmarkStart w:id="0" w:name="_GoBack"/>
-      <w:bookmarkEnd w:id="0"/>
     </w:p>
     <w:p>
       <w:pPr>
@@ -6468,7 +6632,6 @@
         </w:rPr>
       </w:pPr>
       <w:r>
-        <w:lastRenderedPageBreak/>
         <w:t>Ramesh Nallapati, Bing Xiang, and Bowen Zhou. 2016. Sequence-to-sequence rnns for text summarization. ICLR workshop, abs/1602.06023.</w:t>
       </w:r>
       <w:r>
@@ -6517,6 +6680,7 @@
         <w:rPr>
           <w:rFonts w:eastAsia="MS Mincho"/>
         </w:rPr>
+        <w:lastRenderedPageBreak/>
         <w:t>Gu, Jiatao, et al. "Incorporating copying mechanism in sequence-to-sequence learning." </w:t>
       </w:r>
       <w:r>
@@ -6669,6 +6833,11 @@
     <w:p>
       <w:pPr>
         <w:pStyle w:val="references"/>
+        <w:numPr>
+          <w:ilvl w:val="0"/>
+          <w:numId w:val="0"/>
+        </w:numPr>
+        <w:ind w:left="360"/>
         <w:rPr>
           <w:rFonts w:eastAsia="MS Mincho"/>
         </w:rPr>
@@ -6764,6 +6933,386 @@
       <w:r>
         <w:t xml:space="preserve">. </w:t>
       </w:r>
+    </w:p>
+    <w:p>
+      <w:pPr>
+        <w:pStyle w:val="references"/>
+        <w:numPr>
+          <w:ilvl w:val="0"/>
+          <w:numId w:val="0"/>
+        </w:numPr>
+        <w:ind w:left="360" w:hanging="360"/>
+      </w:pPr>
+    </w:p>
+    <w:p>
+      <w:pPr>
+        <w:pStyle w:val="references"/>
+        <w:numPr>
+          <w:ilvl w:val="0"/>
+          <w:numId w:val="0"/>
+        </w:numPr>
+        <w:ind w:left="360" w:hanging="360"/>
+      </w:pPr>
+    </w:p>
+    <w:p>
+      <w:pPr>
+        <w:pStyle w:val="references"/>
+        <w:numPr>
+          <w:ilvl w:val="0"/>
+          <w:numId w:val="0"/>
+        </w:numPr>
+        <w:ind w:left="360" w:hanging="360"/>
+      </w:pPr>
+    </w:p>
+    <w:p>
+      <w:pPr>
+        <w:pStyle w:val="references"/>
+        <w:numPr>
+          <w:ilvl w:val="0"/>
+          <w:numId w:val="0"/>
+        </w:numPr>
+        <w:ind w:left="360" w:hanging="360"/>
+      </w:pPr>
+    </w:p>
+    <w:p>
+      <w:pPr>
+        <w:pStyle w:val="references"/>
+        <w:numPr>
+          <w:ilvl w:val="0"/>
+          <w:numId w:val="0"/>
+        </w:numPr>
+        <w:ind w:left="360" w:hanging="360"/>
+      </w:pPr>
+    </w:p>
+    <w:p>
+      <w:pPr>
+        <w:pStyle w:val="references"/>
+        <w:numPr>
+          <w:ilvl w:val="0"/>
+          <w:numId w:val="0"/>
+        </w:numPr>
+        <w:ind w:left="360" w:hanging="360"/>
+      </w:pPr>
+    </w:p>
+    <w:p>
+      <w:pPr>
+        <w:pStyle w:val="references"/>
+        <w:numPr>
+          <w:ilvl w:val="0"/>
+          <w:numId w:val="0"/>
+        </w:numPr>
+        <w:ind w:left="360" w:hanging="360"/>
+      </w:pPr>
+    </w:p>
+    <w:p>
+      <w:pPr>
+        <w:pStyle w:val="references"/>
+        <w:numPr>
+          <w:ilvl w:val="0"/>
+          <w:numId w:val="0"/>
+        </w:numPr>
+        <w:ind w:left="360" w:hanging="360"/>
+      </w:pPr>
+    </w:p>
+    <w:p>
+      <w:pPr>
+        <w:pStyle w:val="references"/>
+        <w:numPr>
+          <w:ilvl w:val="0"/>
+          <w:numId w:val="0"/>
+        </w:numPr>
+        <w:ind w:left="360" w:hanging="360"/>
+      </w:pPr>
+    </w:p>
+    <w:p>
+      <w:pPr>
+        <w:pStyle w:val="references"/>
+        <w:numPr>
+          <w:ilvl w:val="0"/>
+          <w:numId w:val="0"/>
+        </w:numPr>
+        <w:ind w:left="360" w:hanging="360"/>
+      </w:pPr>
+    </w:p>
+    <w:p>
+      <w:pPr>
+        <w:pStyle w:val="references"/>
+        <w:numPr>
+          <w:ilvl w:val="0"/>
+          <w:numId w:val="0"/>
+        </w:numPr>
+        <w:ind w:left="360" w:hanging="360"/>
+      </w:pPr>
+    </w:p>
+    <w:p>
+      <w:pPr>
+        <w:pStyle w:val="references"/>
+        <w:numPr>
+          <w:ilvl w:val="0"/>
+          <w:numId w:val="0"/>
+        </w:numPr>
+        <w:ind w:left="360" w:hanging="360"/>
+      </w:pPr>
+    </w:p>
+    <w:p>
+      <w:pPr>
+        <w:pStyle w:val="references"/>
+        <w:numPr>
+          <w:ilvl w:val="0"/>
+          <w:numId w:val="0"/>
+        </w:numPr>
+        <w:ind w:left="360" w:hanging="360"/>
+      </w:pPr>
+    </w:p>
+    <w:p>
+      <w:pPr>
+        <w:pStyle w:val="references"/>
+        <w:numPr>
+          <w:ilvl w:val="0"/>
+          <w:numId w:val="0"/>
+        </w:numPr>
+        <w:ind w:left="360" w:hanging="360"/>
+      </w:pPr>
+    </w:p>
+    <w:p>
+      <w:pPr>
+        <w:pStyle w:val="references"/>
+        <w:numPr>
+          <w:ilvl w:val="0"/>
+          <w:numId w:val="0"/>
+        </w:numPr>
+        <w:ind w:left="360" w:hanging="360"/>
+      </w:pPr>
+    </w:p>
+    <w:p>
+      <w:pPr>
+        <w:pStyle w:val="references"/>
+        <w:numPr>
+          <w:ilvl w:val="0"/>
+          <w:numId w:val="0"/>
+        </w:numPr>
+        <w:ind w:left="360" w:hanging="360"/>
+      </w:pPr>
+    </w:p>
+    <w:p>
+      <w:pPr>
+        <w:pStyle w:val="references"/>
+        <w:numPr>
+          <w:ilvl w:val="0"/>
+          <w:numId w:val="0"/>
+        </w:numPr>
+        <w:ind w:left="360" w:hanging="360"/>
+      </w:pPr>
+    </w:p>
+    <w:p>
+      <w:pPr>
+        <w:pStyle w:val="references"/>
+        <w:numPr>
+          <w:ilvl w:val="0"/>
+          <w:numId w:val="0"/>
+        </w:numPr>
+        <w:ind w:left="360" w:hanging="360"/>
+      </w:pPr>
+    </w:p>
+    <w:p>
+      <w:pPr>
+        <w:pStyle w:val="references"/>
+        <w:numPr>
+          <w:ilvl w:val="0"/>
+          <w:numId w:val="0"/>
+        </w:numPr>
+        <w:ind w:left="360" w:hanging="360"/>
+      </w:pPr>
+    </w:p>
+    <w:p>
+      <w:pPr>
+        <w:pStyle w:val="references"/>
+        <w:numPr>
+          <w:ilvl w:val="0"/>
+          <w:numId w:val="0"/>
+        </w:numPr>
+        <w:ind w:left="360" w:hanging="360"/>
+      </w:pPr>
+    </w:p>
+    <w:p>
+      <w:pPr>
+        <w:pStyle w:val="references"/>
+        <w:numPr>
+          <w:ilvl w:val="0"/>
+          <w:numId w:val="0"/>
+        </w:numPr>
+        <w:ind w:left="360" w:hanging="360"/>
+      </w:pPr>
+    </w:p>
+    <w:p>
+      <w:pPr>
+        <w:pStyle w:val="references"/>
+        <w:numPr>
+          <w:ilvl w:val="0"/>
+          <w:numId w:val="0"/>
+        </w:numPr>
+        <w:ind w:left="360" w:hanging="360"/>
+      </w:pPr>
+    </w:p>
+    <w:p>
+      <w:pPr>
+        <w:pStyle w:val="references"/>
+        <w:numPr>
+          <w:ilvl w:val="0"/>
+          <w:numId w:val="0"/>
+        </w:numPr>
+        <w:ind w:left="360" w:hanging="360"/>
+      </w:pPr>
+    </w:p>
+    <w:p>
+      <w:pPr>
+        <w:pStyle w:val="references"/>
+        <w:numPr>
+          <w:ilvl w:val="0"/>
+          <w:numId w:val="0"/>
+        </w:numPr>
+        <w:ind w:left="360" w:hanging="360"/>
+      </w:pPr>
+    </w:p>
+    <w:p>
+      <w:pPr>
+        <w:pStyle w:val="references"/>
+        <w:numPr>
+          <w:ilvl w:val="0"/>
+          <w:numId w:val="0"/>
+        </w:numPr>
+        <w:ind w:left="360" w:hanging="360"/>
+      </w:pPr>
+    </w:p>
+    <w:p>
+      <w:pPr>
+        <w:pStyle w:val="references"/>
+        <w:numPr>
+          <w:ilvl w:val="0"/>
+          <w:numId w:val="0"/>
+        </w:numPr>
+        <w:ind w:left="360" w:hanging="360"/>
+      </w:pPr>
+    </w:p>
+    <w:p>
+      <w:pPr>
+        <w:pStyle w:val="references"/>
+        <w:numPr>
+          <w:ilvl w:val="0"/>
+          <w:numId w:val="0"/>
+        </w:numPr>
+        <w:ind w:left="360" w:hanging="360"/>
+      </w:pPr>
+    </w:p>
+    <w:p>
+      <w:pPr>
+        <w:pStyle w:val="references"/>
+        <w:numPr>
+          <w:ilvl w:val="0"/>
+          <w:numId w:val="0"/>
+        </w:numPr>
+        <w:ind w:left="360" w:hanging="360"/>
+      </w:pPr>
+    </w:p>
+    <w:p>
+      <w:pPr>
+        <w:pStyle w:val="references"/>
+        <w:numPr>
+          <w:ilvl w:val="0"/>
+          <w:numId w:val="0"/>
+        </w:numPr>
+        <w:ind w:left="360" w:hanging="360"/>
+      </w:pPr>
+    </w:p>
+    <w:p>
+      <w:pPr>
+        <w:pStyle w:val="references"/>
+        <w:numPr>
+          <w:ilvl w:val="0"/>
+          <w:numId w:val="0"/>
+        </w:numPr>
+        <w:ind w:left="360" w:hanging="360"/>
+      </w:pPr>
+    </w:p>
+    <w:p>
+      <w:pPr>
+        <w:pStyle w:val="references"/>
+        <w:numPr>
+          <w:ilvl w:val="0"/>
+          <w:numId w:val="0"/>
+        </w:numPr>
+        <w:ind w:left="360" w:hanging="360"/>
+      </w:pPr>
+    </w:p>
+    <w:p>
+      <w:pPr>
+        <w:pStyle w:val="references"/>
+        <w:numPr>
+          <w:ilvl w:val="0"/>
+          <w:numId w:val="0"/>
+        </w:numPr>
+        <w:ind w:left="360" w:hanging="360"/>
+      </w:pPr>
+    </w:p>
+    <w:p>
+      <w:pPr>
+        <w:pStyle w:val="references"/>
+        <w:numPr>
+          <w:ilvl w:val="0"/>
+          <w:numId w:val="0"/>
+        </w:numPr>
+        <w:ind w:left="360" w:hanging="360"/>
+      </w:pPr>
+    </w:p>
+    <w:p>
+      <w:pPr>
+        <w:pStyle w:val="references"/>
+        <w:numPr>
+          <w:ilvl w:val="0"/>
+          <w:numId w:val="0"/>
+        </w:numPr>
+        <w:ind w:left="360" w:hanging="360"/>
+      </w:pPr>
+    </w:p>
+    <w:p>
+      <w:pPr>
+        <w:pStyle w:val="references"/>
+        <w:numPr>
+          <w:ilvl w:val="0"/>
+          <w:numId w:val="0"/>
+        </w:numPr>
+        <w:ind w:left="360" w:hanging="360"/>
+      </w:pPr>
+    </w:p>
+    <w:p>
+      <w:pPr>
+        <w:pStyle w:val="references"/>
+        <w:numPr>
+          <w:ilvl w:val="0"/>
+          <w:numId w:val="0"/>
+        </w:numPr>
+        <w:ind w:left="360" w:hanging="360"/>
+      </w:pPr>
+    </w:p>
+    <w:p>
+      <w:pPr>
+        <w:pStyle w:val="references"/>
+        <w:numPr>
+          <w:ilvl w:val="0"/>
+          <w:numId w:val="0"/>
+        </w:numPr>
+        <w:ind w:left="360" w:hanging="360"/>
+      </w:pPr>
+    </w:p>
+    <w:p>
+      <w:pPr>
+        <w:pStyle w:val="references"/>
+        <w:numPr>
+          <w:ilvl w:val="0"/>
+          <w:numId w:val="0"/>
+        </w:numPr>
+        <w:ind w:left="360" w:hanging="360"/>
+      </w:pPr>
     </w:p>
     <w:p>
       <w:pPr>
@@ -6873,7 +7422,6 @@
         <w:jc w:val="both"/>
       </w:pPr>
     </w:p>
-    <w:p/>
     <w:sectPr>
       <w:type w:val="continuous"/>
       <w:pgSz w:w="11909" w:h="16834" w:code="9"/>
@@ -8590,7 +9138,7 @@
 </file>
 
 <file path=customXml/itemProps1.xml><?xml version="1.0" encoding="utf-8"?>
-<ds:datastoreItem xmlns:ds="http://schemas.openxmlformats.org/officeDocument/2006/customXml" ds:itemID="{9C7EDD7D-84BA-4F22-AE0C-7232CC586568}">
+<ds:datastoreItem xmlns:ds="http://schemas.openxmlformats.org/officeDocument/2006/customXml" ds:itemID="{C0C8908A-9CCC-47C3-8532-2A2EABC1E93E}">
   <ds:schemaRefs>
     <ds:schemaRef ds:uri="http://schemas.openxmlformats.org/officeDocument/2006/bibliography"/>
   </ds:schemaRefs>

</xml_diff>